<commit_message>
Conclusie verwijderd en aanpassingen aan bereik gemaakt
Signed-off-by: Thomas Fransen <tpw.fransen@gmail.com>
</commit_message>
<xml_diff>
--- a/documents/Onderzoeksrapport/Eigenschappen tafeltennis/Wat moet de robot kunnen om te kunnen tafeltennissen.docx
+++ b/documents/Onderzoeksrapport/Eigenschappen tafeltennis/Wat moet de robot kunnen om te kunnen tafeltennissen.docx
@@ -3,11 +3,29 @@
 <w:document xmlns:wpc="http://schemas.microsoft.com/office/word/2010/wordprocessingCanvas" xmlns:mc="http://schemas.openxmlformats.org/markup-compatibility/2006" xmlns:o="urn:schemas-microsoft-com:office:office" xmlns:r="http://schemas.openxmlformats.org/officeDocument/2006/relationships" xmlns:m="http://schemas.openxmlformats.org/officeDocument/2006/math" xmlns:v="urn:schemas-microsoft-com:vml" xmlns:wp14="http://schemas.microsoft.com/office/word/2010/wordprocessingDrawing" xmlns:wp="http://schemas.openxmlformats.org/drawingml/2006/wordprocessingDrawing" xmlns:w10="urn:schemas-microsoft-com:office:word" xmlns:w="http://schemas.openxmlformats.org/wordprocessingml/2006/main" xmlns:w14="http://schemas.microsoft.com/office/word/2010/wordml" xmlns:w15="http://schemas.microsoft.com/office/word/2012/wordml" xmlns:wpg="http://schemas.microsoft.com/office/word/2010/wordprocessingGroup" xmlns:wpi="http://schemas.microsoft.com/office/word/2010/wordprocessingInk" xmlns:wne="http://schemas.microsoft.com/office/word/2006/wordml" xmlns:wps="http://schemas.microsoft.com/office/word/2010/wordprocessingShape" mc:Ignorable="w14 w15 wp14">
   <w:body>
     <w:p>
+      <w:pPr>
+        <w:pStyle w:val="Heading1"/>
+      </w:pPr>
       <w:r>
         <w:t>Wat moet de robot kunnen om te kunnen tafeltennissen?</w:t>
       </w:r>
     </w:p>
     <w:p>
+      <w:r>
+        <w:t xml:space="preserve">In dit hoofdstuk zullen </w:t>
+      </w:r>
+      <w:r>
+        <w:t>de eigenschappen worden besproken die de robot nodig heeft om te kunnen tafeltennissen. Het zal hier gaan over het bereik, de slagkracht en de reactietijd.</w:t>
+      </w:r>
+      <w:bookmarkStart w:id="0" w:name="_GoBack"/>
+      <w:bookmarkEnd w:id="0"/>
+    </w:p>
+    <w:p>
+      <w:pPr>
+        <w:rPr>
+          <w:rStyle w:val="Heading2Char"/>
+        </w:rPr>
+      </w:pPr>
       <w:r>
         <w:rPr>
           <w:noProof/>
@@ -77,15 +95,20 @@
         </w:drawing>
       </w:r>
       <w:r>
-        <w:t>- Bereik</w:t>
+        <w:rPr>
+          <w:rStyle w:val="Heading2Char"/>
+        </w:rPr>
+        <w:t>Bereik</w:t>
       </w:r>
     </w:p>
     <w:p>
       <w:r>
-        <w:t>Een pingpongtafel is 2,74m lang en 1,525m breed.</w:t>
+        <w:t>E</w:t>
+      </w:r>
+      <w:r>
+        <w:t>en pingpongtafel is 2,74m lang en 1,525m breed.</w:t>
       </w:r>
     </w:p>
-    <w:p/>
     <w:p>
       <w:r>
         <w:rPr>
@@ -140,14 +163,27 @@
                             <w:r>
                               <w:t xml:space="preserve">Figuur </w:t>
                             </w:r>
-                            <w:fldSimple w:instr=" SEQ Figuur \* ARABIC ">
-                              <w:r>
-                                <w:rPr>
-                                  <w:noProof/>
-                                </w:rPr>
-                                <w:t>1</w:t>
-                              </w:r>
-                            </w:fldSimple>
+                            <w:r>
+                              <w:fldChar w:fldCharType="begin"/>
+                            </w:r>
+                            <w:r>
+                              <w:instrText xml:space="preserve"> SEQ Figuur \* ARABIC </w:instrText>
+                            </w:r>
+                            <w:r>
+                              <w:fldChar w:fldCharType="separate"/>
+                            </w:r>
+                            <w:r>
+                              <w:rPr>
+                                <w:noProof/>
+                              </w:rPr>
+                              <w:t>1</w:t>
+                            </w:r>
+                            <w:r>
+                              <w:rPr>
+                                <w:noProof/>
+                              </w:rPr>
+                              <w:fldChar w:fldCharType="end"/>
+                            </w:r>
                             <w:r>
                               <w:t xml:space="preserve"> </w:t>
                             </w:r>
@@ -238,55 +274,22 @@
     </w:p>
     <w:p>
       <w:r>
-        <w:t xml:space="preserve">Wanneer de robotarm in het midden van de tafel </w:t>
-      </w:r>
-      <w:r>
-        <w:t xml:space="preserve">zal deze naar beide kanten 48,2 cm uitsteken. Hier zal nog de lengte van het batje bijkomen. </w:t>
-      </w:r>
-      <w:r>
-        <w:t>Er is nog niet besloten hoe dit batje bevestigd zal worden, want hierdoor zal de lengte van de arm nog iets groter worden. De robot zal dus niet de hele tafeltennis tafel kunnen dekken. Tijdens dit onderzoek wordt er vanuit gegaan dat de bal door de tegenstander niet rond de randen zal worden gespeeld.</w:t>
+        <w:t xml:space="preserve">Tijdens een wedstrijd is er geen limiet aan de hoogte van de slag, behalve die van de hoogte van het plafond. </w:t>
       </w:r>
     </w:p>
     <w:p>
       <w:r>
-        <w:t>De bal kan</w:t>
-      </w:r>
-      <w:r>
-        <w:t xml:space="preserve"> ook in de hoogte </w:t>
-      </w:r>
-      <w:r>
-        <w:t xml:space="preserve">worden </w:t>
-      </w:r>
-      <w:r>
-        <w:t>gespeeld. Tijdens dit onderzoek wordt ervanuit gegaan dat de bal niet hoger dan 1 meter boven de tafel zal worden gespeeld.</w:t>
+        <w:t xml:space="preserve">De robotarm zal worden gemonteerd op het midden van de rand. Deze rand is 152,5cm breed. De robotarm zal dus een bereik van 76,25cm naar beide kanten moeten hebben.  </w:t>
       </w:r>
     </w:p>
     <w:p/>
-    <w:p>
-      <w:r>
-        <w:t>- Precisie</w:t>
-      </w:r>
-    </w:p>
-    <w:p>
-      <w:r>
-        <w:t>Wanneer de robot de bal slaat zal er rekening mee moeten worden gehouden hoe deze terug moet worden geslagen. De afstand tot aan het net is ongeveer 1,37 meter. De bal zal met zo’n precisie moeten worden geslagen dat deze over het net gaat en o</w:t>
-      </w:r>
-      <w:bookmarkStart w:id="0" w:name="_GoBack"/>
-      <w:bookmarkEnd w:id="0"/>
-      <w:r>
-        <w:t xml:space="preserve">p de tafel aan de kant van de tegenstander stuitert. De bal zal dus niet te hard maar ook niet te zacht moeten worden gespeeld. </w:t>
-      </w:r>
-    </w:p>
     <w:p/>
     <w:p>
-      <w:r>
-        <w:t xml:space="preserve">- </w:t>
-      </w:r>
-      <w:r>
-        <w:t>S</w:t>
-      </w:r>
-      <w:r>
-        <w:t>laan:</w:t>
+      <w:pPr>
+        <w:pStyle w:val="Heading2"/>
+      </w:pPr>
+      <w:r>
+        <w:t>Slagkracht</w:t>
       </w:r>
     </w:p>
     <w:p>
@@ -506,7 +509,6 @@
               <w:rFonts w:ascii="Cambria Math" w:eastAsiaTheme="minorEastAsia" w:hAnsi="Cambria Math"/>
               <w:sz w:val="24"/>
             </w:rPr>
-            <w:lastRenderedPageBreak/>
             <m:t>t=</m:t>
           </m:r>
           <m:f>
@@ -859,6 +861,7 @@
               <w:rFonts w:ascii="Cambria Math" w:eastAsiaTheme="minorEastAsia" w:hAnsi="Cambria Math"/>
               <w:sz w:val="24"/>
             </w:rPr>
+            <w:lastRenderedPageBreak/>
             <m:t xml:space="preserve">a= </m:t>
           </m:r>
           <m:f>
@@ -984,467 +987,16 @@
         </m:oMath>
       </m:oMathPara>
       <w:r>
-        <w:t>De bal wordt geslagen door J6. De rest van de robot staat op dit moment stil</w:t>
-      </w:r>
-      <w:r>
-        <w:t>. De maximale snelheid van J6 is 210 graden per seconde</w:t>
-      </w:r>
-      <w:r>
-        <w:t>.</w:t>
-      </w:r>
-      <w:r>
-        <w:t xml:space="preserve"> De </w:t>
-      </w:r>
-      <w:r>
-        <w:t>radius</w:t>
-      </w:r>
-      <w:r>
-        <w:t xml:space="preserve"> van J6 is </w:t>
-      </w:r>
-      <w:r>
-        <w:t>4</w:t>
-      </w:r>
-      <w:r>
-        <w:t xml:space="preserve"> cm</w:t>
-      </w:r>
-      <w:r>
-        <w:t>.</w:t>
-      </w:r>
-      <w:r>
-        <w:br/>
-      </w:r>
-      <m:oMathPara>
-        <m:oMath>
-          <m:f>
-            <m:fPr>
-              <m:type m:val="lin"/>
-              <m:ctrlPr>
-                <w:rPr>
-                  <w:rFonts w:ascii="Cambria Math" w:hAnsi="Cambria Math"/>
-                  <w:i/>
-                </w:rPr>
-              </m:ctrlPr>
-            </m:fPr>
-            <m:num>
-              <m:r>
-                <w:rPr>
-                  <w:rFonts w:ascii="Cambria Math" w:hAnsi="Cambria Math"/>
-                </w:rPr>
-                <m:t>m</m:t>
-              </m:r>
-            </m:num>
-            <m:den>
-              <m:r>
-                <w:rPr>
-                  <w:rFonts w:ascii="Cambria Math" w:hAnsi="Cambria Math"/>
-                </w:rPr>
-                <m:t>s</m:t>
-              </m:r>
-            </m:den>
-          </m:f>
-          <m:r>
-            <w:rPr>
-              <w:rFonts w:ascii="Cambria Math" w:hAnsi="Cambria Math"/>
-            </w:rPr>
-            <m:t>=</m:t>
-          </m:r>
-          <m:f>
-            <m:fPr>
-              <m:ctrlPr>
-                <w:rPr>
-                  <w:rFonts w:ascii="Cambria Math" w:hAnsi="Cambria Math"/>
-                  <w:i/>
-                </w:rPr>
-              </m:ctrlPr>
-            </m:fPr>
-            <m:num>
-              <m:d>
-                <m:dPr>
-                  <m:ctrlPr>
-                    <w:rPr>
-                      <w:rFonts w:ascii="Cambria Math" w:hAnsi="Cambria Math"/>
-                      <w:i/>
-                    </w:rPr>
-                  </m:ctrlPr>
-                </m:dPr>
-                <m:e>
-                  <m:f>
-                    <m:fPr>
-                      <m:type m:val="lin"/>
-                      <m:ctrlPr>
-                        <w:rPr>
-                          <w:rFonts w:ascii="Cambria Math" w:hAnsi="Cambria Math"/>
-                          <w:i/>
-                        </w:rPr>
-                      </m:ctrlPr>
-                    </m:fPr>
-                    <m:num>
-                      <m:r>
-                        <w:rPr>
-                          <w:rFonts w:ascii="Cambria Math" w:hAnsi="Cambria Math"/>
-                        </w:rPr>
-                        <m:t>deg</m:t>
-                      </m:r>
-                    </m:num>
-                    <m:den>
-                      <m:r>
-                        <w:rPr>
-                          <w:rFonts w:ascii="Cambria Math" w:hAnsi="Cambria Math"/>
-                        </w:rPr>
-                        <m:t>s</m:t>
-                      </m:r>
-                    </m:den>
-                  </m:f>
-                  <m:r>
-                    <w:rPr>
-                      <w:rFonts w:ascii="Cambria Math" w:hAnsi="Cambria Math"/>
-                    </w:rPr>
-                    <m:t>*R*π</m:t>
-                  </m:r>
-                </m:e>
-              </m:d>
-            </m:num>
-            <m:den>
-              <m:r>
-                <w:rPr>
-                  <w:rFonts w:ascii="Cambria Math" w:hAnsi="Cambria Math"/>
-                </w:rPr>
-                <m:t>360</m:t>
-              </m:r>
-            </m:den>
-          </m:f>
-          <m:r>
-            <m:rPr>
-              <m:sty m:val="p"/>
-            </m:rPr>
-            <w:rPr>
-              <w:rFonts w:eastAsiaTheme="minorEastAsia"/>
-            </w:rPr>
-            <w:br/>
-          </m:r>
-        </m:oMath>
-        <m:oMath>
-          <m:f>
-            <m:fPr>
-              <m:ctrlPr>
-                <w:rPr>
-                  <w:rFonts w:ascii="Cambria Math" w:hAnsi="Cambria Math"/>
-                  <w:i/>
-                </w:rPr>
-              </m:ctrlPr>
-            </m:fPr>
-            <m:num>
-              <m:d>
-                <m:dPr>
-                  <m:ctrlPr>
-                    <w:rPr>
-                      <w:rFonts w:ascii="Cambria Math" w:hAnsi="Cambria Math"/>
-                      <w:i/>
-                    </w:rPr>
-                  </m:ctrlPr>
-                </m:dPr>
-                <m:e>
-                  <m:r>
-                    <w:rPr>
-                      <w:rFonts w:ascii="Cambria Math" w:hAnsi="Cambria Math"/>
-                    </w:rPr>
-                    <m:t>210*0,04* π</m:t>
-                  </m:r>
-                </m:e>
-              </m:d>
-            </m:num>
-            <m:den>
-              <m:r>
-                <w:rPr>
-                  <w:rFonts w:ascii="Cambria Math" w:hAnsi="Cambria Math"/>
-                </w:rPr>
-                <m:t>360</m:t>
-              </m:r>
-            </m:den>
-          </m:f>
-          <m:r>
-            <w:rPr>
-              <w:rFonts w:ascii="Cambria Math" w:hAnsi="Cambria Math"/>
-            </w:rPr>
-            <m:t>=0,07 m/s</m:t>
-          </m:r>
-          <m:r>
-            <m:rPr>
-              <m:sty m:val="p"/>
-            </m:rPr>
-            <w:rPr>
-              <w:rFonts w:eastAsiaTheme="minorEastAsia"/>
-            </w:rPr>
-            <w:br/>
-          </m:r>
-        </m:oMath>
-      </m:oMathPara>
-      <w:r>
-        <w:rPr>
-          <w:rFonts w:eastAsiaTheme="minorEastAsia"/>
-        </w:rPr>
-        <w:t>Hierna wordt er uitgerekend wat de tijd is voor de robotarm om deze snelheid en kracht te bereiken. De kracht die nodig is om een pingpong bal te slaan is 6,0872. Er wordt gebruik gemaakt van een pingpong batje van 100 gram. De massa hiervan is:</w:t>
-      </w:r>
-      <w:r>
-        <w:rPr>
-          <w:rFonts w:eastAsiaTheme="minorEastAsia"/>
-        </w:rPr>
-        <w:br/>
-      </w:r>
-      <m:oMathPara>
-        <m:oMath>
-          <m:f>
-            <m:fPr>
-              <m:ctrlPr>
-                <w:rPr>
-                  <w:rFonts w:ascii="Cambria Math" w:hAnsi="Cambria Math"/>
-                  <w:i/>
-                </w:rPr>
-              </m:ctrlPr>
-            </m:fPr>
-            <m:num>
-              <m:r>
-                <w:rPr>
-                  <w:rFonts w:ascii="Cambria Math" w:hAnsi="Cambria Math"/>
-                </w:rPr>
-                <m:t>100</m:t>
-              </m:r>
-            </m:num>
-            <m:den>
-              <m:r>
-                <w:rPr>
-                  <w:rFonts w:ascii="Cambria Math" w:hAnsi="Cambria Math"/>
-                </w:rPr>
-                <m:t>9,8</m:t>
-              </m:r>
-            </m:den>
-          </m:f>
-          <m:r>
-            <w:rPr>
-              <w:rFonts w:ascii="Cambria Math" w:hAnsi="Cambria Math"/>
-            </w:rPr>
-            <m:t>=10,2</m:t>
-          </m:r>
-          <m:r>
-            <m:rPr>
-              <m:sty m:val="p"/>
-            </m:rPr>
-            <w:rPr>
-              <w:rFonts w:eastAsiaTheme="minorEastAsia"/>
-            </w:rPr>
-            <w:br/>
-          </m:r>
-        </m:oMath>
-      </m:oMathPara>
-      <w:r>
-        <w:rPr>
-          <w:rFonts w:eastAsiaTheme="minorEastAsia"/>
-        </w:rPr>
-        <w:t>Om de tijd uit te rekenen die nodig is om het balletje te slaan moet er eerst de acceleratie uitgerekend worden:</w:t>
-      </w:r>
-      <w:r>
-        <w:rPr>
-          <w:rFonts w:eastAsiaTheme="minorEastAsia"/>
-        </w:rPr>
-        <w:br/>
-      </w:r>
-      <m:oMathPara>
-        <m:oMath>
-          <m:f>
-            <m:fPr>
-              <m:ctrlPr>
-                <w:rPr>
-                  <w:rFonts w:ascii="Cambria Math" w:hAnsi="Cambria Math"/>
-                  <w:i/>
-                </w:rPr>
-              </m:ctrlPr>
-            </m:fPr>
-            <m:num>
-              <m:r>
-                <w:rPr>
-                  <w:rFonts w:ascii="Cambria Math" w:hAnsi="Cambria Math"/>
-                </w:rPr>
-                <m:t>6,0872</m:t>
-              </m:r>
-            </m:num>
-            <m:den>
-              <m:r>
-                <w:rPr>
-                  <w:rFonts w:ascii="Cambria Math" w:hAnsi="Cambria Math"/>
-                </w:rPr>
-                <m:t>10,2</m:t>
-              </m:r>
-            </m:den>
-          </m:f>
-          <m:r>
-            <w:rPr>
-              <w:rFonts w:ascii="Cambria Math" w:hAnsi="Cambria Math"/>
-            </w:rPr>
-            <m:t xml:space="preserve">=0,6 </m:t>
-          </m:r>
-          <m:f>
-            <m:fPr>
-              <m:type m:val="lin"/>
-              <m:ctrlPr>
-                <w:rPr>
-                  <w:rFonts w:ascii="Cambria Math" w:hAnsi="Cambria Math"/>
-                  <w:i/>
-                </w:rPr>
-              </m:ctrlPr>
-            </m:fPr>
-            <m:num>
-              <m:r>
-                <w:rPr>
-                  <w:rFonts w:ascii="Cambria Math" w:hAnsi="Cambria Math"/>
-                </w:rPr>
-                <m:t>m</m:t>
-              </m:r>
-            </m:num>
-            <m:den>
-              <m:sSup>
-                <m:sSupPr>
-                  <m:ctrlPr>
-                    <w:rPr>
-                      <w:rFonts w:ascii="Cambria Math" w:hAnsi="Cambria Math"/>
-                      <w:i/>
-                    </w:rPr>
-                  </m:ctrlPr>
-                </m:sSupPr>
-                <m:e>
-                  <m:r>
-                    <w:rPr>
-                      <w:rFonts w:ascii="Cambria Math" w:hAnsi="Cambria Math"/>
-                    </w:rPr>
-                    <m:t>s</m:t>
-                  </m:r>
-                </m:e>
-                <m:sup>
-                  <m:r>
-                    <w:rPr>
-                      <w:rFonts w:ascii="Cambria Math" w:hAnsi="Cambria Math"/>
-                    </w:rPr>
-                    <m:t>2</m:t>
-                  </m:r>
-                </m:sup>
-              </m:sSup>
-            </m:den>
-          </m:f>
-          <m:r>
-            <m:rPr>
-              <m:sty m:val="p"/>
-            </m:rPr>
-            <w:rPr>
-              <w:rFonts w:eastAsiaTheme="minorEastAsia"/>
-            </w:rPr>
-            <w:br/>
-          </m:r>
-        </m:oMath>
-      </m:oMathPara>
-      <w:r>
-        <w:rPr>
-          <w:rFonts w:eastAsiaTheme="minorEastAsia"/>
-        </w:rPr>
-        <w:t>Daarna kan er de tijd worden berekend:</w:t>
-      </w:r>
-      <w:r>
-        <w:rPr>
-          <w:rFonts w:eastAsiaTheme="minorEastAsia"/>
-        </w:rPr>
-        <w:br/>
-      </w:r>
-      <m:oMathPara>
-        <m:oMath>
-          <m:r>
-            <w:rPr>
-              <w:rFonts w:ascii="Cambria Math" w:hAnsi="Cambria Math"/>
-            </w:rPr>
-            <m:t xml:space="preserve">t= </m:t>
-          </m:r>
-          <m:f>
-            <m:fPr>
-              <m:ctrlPr>
-                <w:rPr>
-                  <w:rFonts w:ascii="Cambria Math" w:hAnsi="Cambria Math"/>
-                  <w:i/>
-                </w:rPr>
-              </m:ctrlPr>
-            </m:fPr>
-            <m:num>
-              <m:r>
-                <w:rPr>
-                  <w:rFonts w:ascii="Cambria Math" w:hAnsi="Cambria Math"/>
-                </w:rPr>
-                <m:t>Vf-Vi</m:t>
-              </m:r>
-            </m:num>
-            <m:den>
-              <m:r>
-                <w:rPr>
-                  <w:rFonts w:ascii="Cambria Math" w:hAnsi="Cambria Math"/>
-                </w:rPr>
-                <m:t>a</m:t>
-              </m:r>
-            </m:den>
-          </m:f>
-          <m:r>
-            <m:rPr>
-              <m:sty m:val="p"/>
-            </m:rPr>
-            <w:rPr>
-              <w:rFonts w:eastAsiaTheme="minorEastAsia"/>
-            </w:rPr>
-            <w:br/>
-          </m:r>
-        </m:oMath>
-        <m:oMath>
-          <m:f>
-            <m:fPr>
-              <m:ctrlPr>
-                <w:rPr>
-                  <w:rFonts w:ascii="Cambria Math" w:hAnsi="Cambria Math"/>
-                  <w:i/>
-                </w:rPr>
-              </m:ctrlPr>
-            </m:fPr>
-            <m:num>
-              <m:r>
-                <w:rPr>
-                  <w:rFonts w:ascii="Cambria Math" w:hAnsi="Cambria Math"/>
-                </w:rPr>
-                <m:t>0,07-0</m:t>
-              </m:r>
-            </m:num>
-            <m:den>
-              <m:r>
-                <w:rPr>
-                  <w:rFonts w:ascii="Cambria Math" w:hAnsi="Cambria Math"/>
-                </w:rPr>
-                <m:t>0,6</m:t>
-              </m:r>
-            </m:den>
-          </m:f>
-          <m:r>
-            <w:rPr>
-              <w:rFonts w:ascii="Cambria Math" w:hAnsi="Cambria Math"/>
-            </w:rPr>
-            <m:t>=0,12 s</m:t>
-          </m:r>
-          <m:r>
-            <m:rPr>
-              <m:sty m:val="p"/>
-            </m:rPr>
-            <w:br/>
-          </m:r>
-        </m:oMath>
-      </m:oMathPara>
-      <w:r>
-        <w:tab/>
+        <w:t>De bal zal met een kracht van 6 Newton moeten worden geslagen.</w:t>
       </w:r>
     </w:p>
     <w:p/>
     <w:p>
-      <w:r>
-        <w:t>- Reactietijd</w:t>
+      <w:pPr>
+        <w:pStyle w:val="Heading2"/>
+      </w:pPr>
+      <w:r>
+        <w:t>Reactietijd</w:t>
       </w:r>
     </w:p>
     <w:p>
@@ -1921,6 +1473,49 @@
     <w:name w:val="Normal"/>
     <w:qFormat/>
   </w:style>
+  <w:style w:type="paragraph" w:styleId="Heading1">
+    <w:name w:val="heading 1"/>
+    <w:basedOn w:val="Normal"/>
+    <w:next w:val="Normal"/>
+    <w:link w:val="Heading1Char"/>
+    <w:uiPriority w:val="9"/>
+    <w:qFormat/>
+    <w:rsid w:val="008C13C9"/>
+    <w:pPr>
+      <w:keepNext/>
+      <w:keepLines/>
+      <w:spacing w:before="240" w:after="0"/>
+      <w:outlineLvl w:val="0"/>
+    </w:pPr>
+    <w:rPr>
+      <w:rFonts w:asciiTheme="majorHAnsi" w:eastAsiaTheme="majorEastAsia" w:hAnsiTheme="majorHAnsi" w:cstheme="majorBidi"/>
+      <w:color w:val="2E74B5" w:themeColor="accent1" w:themeShade="BF"/>
+      <w:sz w:val="32"/>
+      <w:szCs w:val="32"/>
+    </w:rPr>
+  </w:style>
+  <w:style w:type="paragraph" w:styleId="Heading2">
+    <w:name w:val="heading 2"/>
+    <w:basedOn w:val="Normal"/>
+    <w:next w:val="Normal"/>
+    <w:link w:val="Heading2Char"/>
+    <w:uiPriority w:val="9"/>
+    <w:unhideWhenUsed/>
+    <w:qFormat/>
+    <w:rsid w:val="009765DF"/>
+    <w:pPr>
+      <w:keepNext/>
+      <w:keepLines/>
+      <w:spacing w:before="40" w:after="0"/>
+      <w:outlineLvl w:val="1"/>
+    </w:pPr>
+    <w:rPr>
+      <w:rFonts w:asciiTheme="majorHAnsi" w:eastAsiaTheme="majorEastAsia" w:hAnsiTheme="majorHAnsi" w:cstheme="majorBidi"/>
+      <w:color w:val="2E74B5" w:themeColor="accent1" w:themeShade="BF"/>
+      <w:sz w:val="26"/>
+      <w:szCs w:val="26"/>
+    </w:rPr>
+  </w:style>
   <w:style w:type="character" w:default="1" w:styleId="DefaultParagraphFont">
     <w:name w:val="Default Paragraph Font"/>
     <w:uiPriority w:val="1"/>
@@ -2014,6 +1609,32 @@
     <w:rsid w:val="00147D6C"/>
     <w:rPr>
       <w:color w:val="808080"/>
+    </w:rPr>
+  </w:style>
+  <w:style w:type="character" w:customStyle="1" w:styleId="Heading1Char">
+    <w:name w:val="Heading 1 Char"/>
+    <w:basedOn w:val="DefaultParagraphFont"/>
+    <w:link w:val="Heading1"/>
+    <w:uiPriority w:val="9"/>
+    <w:rsid w:val="008C13C9"/>
+    <w:rPr>
+      <w:rFonts w:asciiTheme="majorHAnsi" w:eastAsiaTheme="majorEastAsia" w:hAnsiTheme="majorHAnsi" w:cstheme="majorBidi"/>
+      <w:color w:val="2E74B5" w:themeColor="accent1" w:themeShade="BF"/>
+      <w:sz w:val="32"/>
+      <w:szCs w:val="32"/>
+    </w:rPr>
+  </w:style>
+  <w:style w:type="character" w:customStyle="1" w:styleId="Heading2Char">
+    <w:name w:val="Heading 2 Char"/>
+    <w:basedOn w:val="DefaultParagraphFont"/>
+    <w:link w:val="Heading2"/>
+    <w:uiPriority w:val="9"/>
+    <w:rsid w:val="009765DF"/>
+    <w:rPr>
+      <w:rFonts w:asciiTheme="majorHAnsi" w:eastAsiaTheme="majorEastAsia" w:hAnsiTheme="majorHAnsi" w:cstheme="majorBidi"/>
+      <w:color w:val="2E74B5" w:themeColor="accent1" w:themeShade="BF"/>
+      <w:sz w:val="26"/>
+      <w:szCs w:val="26"/>
     </w:rPr>
   </w:style>
 </w:styles>
@@ -2285,7 +1906,7 @@
 </file>
 
 <file path=customXml/itemProps1.xml><?xml version="1.0" encoding="utf-8"?>
-<ds:datastoreItem xmlns:ds="http://schemas.openxmlformats.org/officeDocument/2006/customXml" ds:itemID="{23209E94-0ADD-42F8-BADC-BD9B7EA81EF2}">
+<ds:datastoreItem xmlns:ds="http://schemas.openxmlformats.org/officeDocument/2006/customXml" ds:itemID="{F9FB0426-79DF-468E-A5C7-DB9FB7FABA84}">
   <ds:schemaRefs>
     <ds:schemaRef ds:uri="http://schemas.openxmlformats.org/officeDocument/2006/bibliography"/>
   </ds:schemaRefs>

</xml_diff>

<commit_message>
lettertypes aangepast, begin gemaakt met verduidelijking formules
</commit_message>
<xml_diff>
--- a/documents/Onderzoeksrapport/Eigenschappen tafeltennis/Wat moet de robot kunnen om te kunnen tafeltennissen.docx
+++ b/documents/Onderzoeksrapport/Eigenschappen tafeltennis/Wat moet de robot kunnen om te kunnen tafeltennissen.docx
@@ -1,6 +1,7 @@
 
 <file path=word/document.xml><?xml version="1.0" encoding="utf-8"?>
 <w:document xmlns:wpc="http://schemas.microsoft.com/office/word/2010/wordprocessingCanvas" xmlns:mc="http://schemas.openxmlformats.org/markup-compatibility/2006" xmlns:o="urn:schemas-microsoft-com:office:office" xmlns:r="http://schemas.openxmlformats.org/officeDocument/2006/relationships" xmlns:m="http://schemas.openxmlformats.org/officeDocument/2006/math" xmlns:v="urn:schemas-microsoft-com:vml" xmlns:wp14="http://schemas.microsoft.com/office/word/2010/wordprocessingDrawing" xmlns:wp="http://schemas.openxmlformats.org/drawingml/2006/wordprocessingDrawing" xmlns:w10="urn:schemas-microsoft-com:office:word" xmlns:w="http://schemas.openxmlformats.org/wordprocessingml/2006/main" xmlns:w14="http://schemas.microsoft.com/office/word/2010/wordml" xmlns:w15="http://schemas.microsoft.com/office/word/2012/wordml" xmlns:wpg="http://schemas.microsoft.com/office/word/2010/wordprocessingGroup" xmlns:wpi="http://schemas.microsoft.com/office/word/2010/wordprocessingInk" xmlns:wne="http://schemas.microsoft.com/office/word/2006/wordml" xmlns:wps="http://schemas.microsoft.com/office/word/2010/wordprocessingShape" mc:Ignorable="w14 w15 wp14">
+  <w:background w:color="FFFFFF" w:themeColor="background1"/>
   <w:body>
     <w:p>
       <w:pPr>
@@ -26,21 +27,62 @@
       </w:pPr>
       <w:r>
         <w:rPr>
+          <w:rStyle w:val="Heading2Char"/>
+        </w:rPr>
+        <w:t>Bereik</w:t>
+      </w:r>
+    </w:p>
+    <w:p>
+      <w:r>
+        <w:t>E</w:t>
+      </w:r>
+      <w:r>
+        <w:t>en pingpongtafel is 2,74m lang en 1,525m breed.</w:t>
+      </w:r>
+    </w:p>
+    <w:p>
+      <w:r>
+        <w:t xml:space="preserve">Bij een tafeltennis wedstrijd mag de </w:t>
+      </w:r>
+      <w:r>
+        <w:t xml:space="preserve">bal ook schuin over de tafel worden geslagen. Hierdoor zou het kunnen dat de bal stuitert en daarna buiten het speelveld beland. </w:t>
+      </w:r>
+      <w:r>
+        <w:t xml:space="preserve">Tijdens dit onderzoek </w:t>
+      </w:r>
+      <w:r>
+        <w:t>wordt er vanuit gegaan</w:t>
+      </w:r>
+      <w:r>
+        <w:t xml:space="preserve"> dat dit niet het geval is. De bal blijft altijd binnen het speelveld.</w:t>
+      </w:r>
+      <w:r>
+        <w:t xml:space="preserve"> </w:t>
+      </w:r>
+    </w:p>
+    <w:p>
+      <w:r>
+        <w:t xml:space="preserve">Tijdens een wedstrijd is er geen limiet aan de hoogte van de slag, behalve die van de hoogte van het plafond. </w:t>
+      </w:r>
+    </w:p>
+    <w:p>
+      <w:r>
+        <w:rPr>
           <w:noProof/>
           <w:lang w:eastAsia="nl-NL"/>
         </w:rPr>
         <w:drawing>
-          <wp:anchor distT="0" distB="0" distL="114300" distR="114300" simplePos="0" relativeHeight="251658240" behindDoc="0" locked="0" layoutInCell="1" allowOverlap="1" wp14:anchorId="065B6414" wp14:editId="7B1AFFD8">
+          <wp:anchor distT="0" distB="0" distL="114300" distR="114300" simplePos="0" relativeHeight="251658240" behindDoc="0" locked="0" layoutInCell="1" allowOverlap="1" wp14:anchorId="7FAA02A4" wp14:editId="383440BE">
             <wp:simplePos x="0" y="0"/>
             <wp:positionH relativeFrom="column">
-              <wp:posOffset>3342005</wp:posOffset>
+              <wp:posOffset>1467485</wp:posOffset>
             </wp:positionH>
             <wp:positionV relativeFrom="paragraph">
-              <wp:posOffset>168699</wp:posOffset>
+              <wp:posOffset>454932</wp:posOffset>
             </wp:positionV>
-            <wp:extent cx="2801953" cy="1524000"/>
+            <wp:extent cx="2801620" cy="1524000"/>
             <wp:effectExtent l="0" t="0" r="0" b="0"/>
-            <wp:wrapSquare wrapText="bothSides"/>
+            <wp:wrapTopAndBottom/>
             <wp:docPr id="1" name="Picture 1" descr="https://upload.wikimedia.org/wikipedia/commons/thumb/e/e7/Table_Tennis_Table_Blue.svg/450px-Table_Tennis_Table_Blue.svg.png"/>
             <wp:cNvGraphicFramePr>
               <a:graphicFrameLocks xmlns:a="http://schemas.openxmlformats.org/drawingml/2006/main" noChangeAspect="1"/>
@@ -70,7 +112,7 @@
                   <pic:spPr bwMode="auto">
                     <a:xfrm>
                       <a:off x="0" y="0"/>
-                      <a:ext cx="2801953" cy="1524000"/>
+                      <a:ext cx="2801620" cy="1524000"/>
                     </a:xfrm>
                     <a:prstGeom prst="rect">
                       <a:avLst/>
@@ -93,18 +135,7 @@
         </w:drawing>
       </w:r>
       <w:r>
-        <w:rPr>
-          <w:rStyle w:val="Heading2Char"/>
-        </w:rPr>
-        <w:t>Bereik</w:t>
-      </w:r>
-    </w:p>
-    <w:p>
-      <w:r>
-        <w:t>E</w:t>
-      </w:r>
-      <w:r>
-        <w:t>en pingpongtafel is 2,74m lang en 1,525m breed.</w:t>
+        <w:t xml:space="preserve">De robotarm zal worden gemonteerd op het midden van de rand. Deze rand is 152,5cm breed. De robotarm zal dus een bereik van 76,25cm naar beide kanten moeten hebben.  </w:t>
       </w:r>
     </w:p>
     <w:p>
@@ -116,13 +147,13 @@
         <mc:AlternateContent>
           <mc:Choice Requires="wps">
             <w:drawing>
-              <wp:anchor distT="0" distB="0" distL="114300" distR="114300" simplePos="0" relativeHeight="251660288" behindDoc="0" locked="0" layoutInCell="1" allowOverlap="1" wp14:anchorId="03514FEC" wp14:editId="6173B154">
+              <wp:anchor distT="0" distB="0" distL="114300" distR="114300" simplePos="0" relativeHeight="251660288" behindDoc="0" locked="0" layoutInCell="1" allowOverlap="1" wp14:anchorId="45F634F6" wp14:editId="115A88A1">
                 <wp:simplePos x="0" y="0"/>
                 <wp:positionH relativeFrom="column">
-                  <wp:posOffset>3342005</wp:posOffset>
+                  <wp:posOffset>1529534</wp:posOffset>
                 </wp:positionH>
                 <wp:positionV relativeFrom="paragraph">
-                  <wp:posOffset>891540</wp:posOffset>
+                  <wp:posOffset>1508760</wp:posOffset>
                 </wp:positionV>
                 <wp:extent cx="2649855" cy="186055"/>
                 <wp:effectExtent l="0" t="0" r="0" b="4445"/>
@@ -198,11 +229,11 @@
           </mc:Choice>
           <mc:Fallback>
             <w:pict>
-              <v:shapetype w14:anchorId="03514FEC" id="_x0000_t202" coordsize="21600,21600" o:spt="202" path="m,l,21600r21600,l21600,xe">
+              <v:shapetype w14:anchorId="45F634F6" id="_x0000_t202" coordsize="21600,21600" o:spt="202" path="m,l,21600r21600,l21600,xe">
                 <v:stroke joinstyle="miter"/>
                 <v:path gradientshapeok="t" o:connecttype="rect"/>
               </v:shapetype>
-              <v:shape id="Text Box 2" o:spid="_x0000_s1026" type="#_x0000_t202" style="position:absolute;margin-left:263.15pt;margin-top:70.2pt;width:208.65pt;height:14.65pt;z-index:251660288;visibility:visible;mso-wrap-style:square;mso-width-percent:0;mso-height-percent:0;mso-wrap-distance-left:9pt;mso-wrap-distance-top:0;mso-wrap-distance-right:9pt;mso-wrap-distance-bottom:0;mso-position-horizontal:absolute;mso-position-horizontal-relative:text;mso-position-vertical:absolute;mso-position-vertical-relative:text;mso-width-percent:0;mso-height-percent:0;mso-width-relative:margin;mso-height-relative:margin;v-text-anchor:top" o:gfxdata="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" stroked="f">
+              <v:shape id="Text Box 2" o:spid="_x0000_s1026" type="#_x0000_t202" style="position:absolute;margin-left:120.45pt;margin-top:118.8pt;width:208.65pt;height:14.65pt;z-index:251660288;visibility:visible;mso-wrap-style:square;mso-width-percent:0;mso-height-percent:0;mso-wrap-distance-left:9pt;mso-wrap-distance-top:0;mso-wrap-distance-right:9pt;mso-wrap-distance-bottom:0;mso-position-horizontal:absolute;mso-position-horizontal-relative:text;mso-position-vertical:absolute;mso-position-vertical-relative:text;mso-width-percent:0;mso-height-percent:0;mso-width-relative:margin;mso-height-relative:margin;v-text-anchor:top" o:gfxdata="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" stroked="f">
                 <v:textbox inset="0,0,0,0">
                   <w:txbxContent>
                     <w:p>
@@ -215,14 +246,27 @@
                       <w:r>
                         <w:t xml:space="preserve">Figuur </w:t>
                       </w:r>
-                      <w:fldSimple w:instr=" SEQ Figuur \* ARABIC ">
-                        <w:r>
-                          <w:rPr>
-                            <w:noProof/>
-                          </w:rPr>
-                          <w:t>1</w:t>
-                        </w:r>
-                      </w:fldSimple>
+                      <w:r>
+                        <w:fldChar w:fldCharType="begin"/>
+                      </w:r>
+                      <w:r>
+                        <w:instrText xml:space="preserve"> SEQ Figuur \* ARABIC </w:instrText>
+                      </w:r>
+                      <w:r>
+                        <w:fldChar w:fldCharType="separate"/>
+                      </w:r>
+                      <w:r>
+                        <w:rPr>
+                          <w:noProof/>
+                        </w:rPr>
+                        <w:t>1</w:t>
+                      </w:r>
+                      <w:r>
+                        <w:rPr>
+                          <w:noProof/>
+                        </w:rPr>
+                        <w:fldChar w:fldCharType="end"/>
+                      </w:r>
                       <w:r>
                         <w:t xml:space="preserve"> </w:t>
                       </w:r>
@@ -238,37 +282,7 @@
           </mc:Fallback>
         </mc:AlternateContent>
       </w:r>
-      <w:r>
-        <w:t xml:space="preserve">Bij een tafeltennis wedstrijd mag de </w:t>
-      </w:r>
-      <w:r>
-        <w:t xml:space="preserve">bal ook schuin over de tafel worden geslagen. Hierdoor zou het kunnen dat de bal stuitert en daarna buiten het speelveld beland. </w:t>
-      </w:r>
-      <w:r>
-        <w:t xml:space="preserve">Tijdens dit onderzoek </w:t>
-      </w:r>
-      <w:r>
-        <w:t>wordt er vanuit gegaan</w:t>
-      </w:r>
-      <w:r>
-        <w:t xml:space="preserve"> dat dit niet het geval is. De bal blijft altijd binnen het speelveld.</w:t>
-      </w:r>
-      <w:r>
-        <w:t xml:space="preserve"> </w:t>
-      </w:r>
     </w:p>
-    <w:p>
-      <w:r>
-        <w:t xml:space="preserve">Tijdens een wedstrijd is er geen limiet aan de hoogte van de slag, behalve die van de hoogte van het plafond. </w:t>
-      </w:r>
-    </w:p>
-    <w:p>
-      <w:r>
-        <w:t xml:space="preserve">De robotarm zal worden gemonteerd op het midden van de rand. Deze rand is 152,5cm breed. De robotarm zal dus een bereik van 76,25cm naar beide kanten moeten hebben.  </w:t>
-      </w:r>
-    </w:p>
-    <w:p/>
-    <w:p/>
     <w:p>
       <w:pPr>
         <w:pStyle w:val="Heading2"/>
@@ -289,13 +303,13 @@
       </w:r>
     </w:p>
     <w:p>
-      <w:r>
-        <w:t>De afstand die doo</w:t>
-      </w:r>
-      <w:bookmarkStart w:id="0" w:name="_GoBack"/>
-      <w:bookmarkEnd w:id="0"/>
-      <w:r>
-        <w:t>r de bal zal worden afgelegd is</w:t>
+      <w:pPr>
+        <w:rPr>
+          <w:rFonts w:eastAsiaTheme="minorEastAsia"/>
+        </w:rPr>
+      </w:pPr>
+      <w:r>
+        <w:t>De afstand die door de bal zal worden afgelegd is</w:t>
       </w:r>
       <w:r>
         <w:t xml:space="preserve"> 230 cm</w:t>
@@ -343,7 +357,6 @@
               <m:ctrlPr>
                 <w:rPr>
                   <w:rFonts w:ascii="Cambria Math" w:hAnsi="Cambria Math"/>
-                  <w:sz w:val="24"/>
                 </w:rPr>
               </m:ctrlPr>
             </m:sSupPr>
@@ -351,7 +364,6 @@
               <m:r>
                 <w:rPr>
                   <w:rFonts w:ascii="Cambria Math" w:hAnsi="Cambria Math"/>
-                  <w:sz w:val="24"/>
                 </w:rPr>
                 <m:t>224</m:t>
               </m:r>
@@ -360,7 +372,6 @@
               <m:r>
                 <w:rPr>
                   <w:rFonts w:ascii="Cambria Math" w:hAnsi="Cambria Math"/>
-                  <w:sz w:val="24"/>
                 </w:rPr>
                 <m:t>2</m:t>
               </m:r>
@@ -369,7 +380,6 @@
           <m:r>
             <w:rPr>
               <w:rFonts w:ascii="Cambria Math" w:hAnsi="Cambria Math"/>
-              <w:sz w:val="24"/>
             </w:rPr>
             <m:t>+</m:t>
           </m:r>
@@ -379,7 +389,6 @@
                 <w:rPr>
                   <w:rFonts w:ascii="Cambria Math" w:hAnsi="Cambria Math"/>
                   <w:i/>
-                  <w:sz w:val="24"/>
                 </w:rPr>
               </m:ctrlPr>
             </m:sSupPr>
@@ -387,7 +396,6 @@
               <m:r>
                 <w:rPr>
                   <w:rFonts w:ascii="Cambria Math" w:hAnsi="Cambria Math"/>
-                  <w:sz w:val="24"/>
                 </w:rPr>
                 <m:t>50</m:t>
               </m:r>
@@ -396,7 +404,6 @@
               <m:r>
                 <w:rPr>
                   <w:rFonts w:ascii="Cambria Math" w:hAnsi="Cambria Math"/>
-                  <w:sz w:val="24"/>
                 </w:rPr>
                 <m:t>2</m:t>
               </m:r>
@@ -405,7 +412,6 @@
           <m:r>
             <w:rPr>
               <w:rFonts w:ascii="Cambria Math" w:hAnsi="Cambria Math"/>
-              <w:sz w:val="24"/>
             </w:rPr>
             <m:t xml:space="preserve">= </m:t>
           </m:r>
@@ -415,7 +421,6 @@
                 <w:rPr>
                   <w:rFonts w:ascii="Cambria Math" w:hAnsi="Cambria Math"/>
                   <w:i/>
-                  <w:sz w:val="24"/>
                 </w:rPr>
               </m:ctrlPr>
             </m:sSupPr>
@@ -423,7 +428,6 @@
               <m:r>
                 <w:rPr>
                   <w:rFonts w:ascii="Cambria Math" w:hAnsi="Cambria Math"/>
-                  <w:sz w:val="24"/>
                 </w:rPr>
                 <m:t>230</m:t>
               </m:r>
@@ -432,19 +436,28 @@
               <m:r>
                 <w:rPr>
                   <w:rFonts w:ascii="Cambria Math" w:hAnsi="Cambria Math"/>
-                  <w:sz w:val="24"/>
                 </w:rPr>
                 <m:t>2</m:t>
               </m:r>
             </m:sup>
           </m:sSup>
+        </m:oMath>
+      </m:oMathPara>
+    </w:p>
+    <w:p>
+      <w:pPr>
+        <w:rPr>
+          <w:rFonts w:eastAsiaTheme="minorEastAsia"/>
+        </w:rPr>
+      </w:pPr>
+      <m:oMathPara>
+        <m:oMath>
           <m:r>
             <m:rPr>
               <m:sty m:val="p"/>
             </m:rPr>
             <w:rPr>
-              <w:rFonts w:eastAsiaTheme="minorEastAsia"/>
-              <w:sz w:val="24"/>
+              <w:rFonts w:ascii="Cambria Math" w:eastAsiaTheme="minorEastAsia" w:hAnsi="Cambria Math"/>
             </w:rPr>
             <w:br/>
           </m:r>
@@ -453,7 +466,6 @@
       <w:r>
         <w:rPr>
           <w:rFonts w:eastAsiaTheme="minorEastAsia"/>
-          <w:sz w:val="24"/>
         </w:rPr>
         <w:t>Er wordt uitgegaan dat de bal met een snelheid van 5m/s wordt geslagen. De tijd die de bal over de af te leggen afstand doet is 0,46s:</w:t>
       </w:r>
@@ -472,7 +484,6 @@
                 <w:rPr>
                   <w:rFonts w:ascii="Cambria Math" w:eastAsiaTheme="minorEastAsia" w:hAnsi="Cambria Math"/>
                   <w:i/>
-                  <w:sz w:val="24"/>
                 </w:rPr>
               </m:ctrlPr>
             </m:fPr>
@@ -480,7 +491,6 @@
               <m:r>
                 <w:rPr>
                   <w:rFonts w:ascii="Cambria Math" w:eastAsiaTheme="minorEastAsia" w:hAnsi="Cambria Math"/>
-                  <w:sz w:val="24"/>
                 </w:rPr>
                 <m:t>2,3</m:t>
               </m:r>
@@ -489,7 +499,6 @@
               <m:r>
                 <w:rPr>
                   <w:rFonts w:ascii="Cambria Math" w:eastAsiaTheme="minorEastAsia" w:hAnsi="Cambria Math"/>
-                  <w:sz w:val="24"/>
                 </w:rPr>
                 <m:t>5</m:t>
               </m:r>
@@ -498,17 +507,26 @@
           <m:r>
             <w:rPr>
               <w:rFonts w:ascii="Cambria Math" w:eastAsiaTheme="minorEastAsia" w:hAnsi="Cambria Math"/>
-              <w:sz w:val="24"/>
             </w:rPr>
             <m:t>=0,46</m:t>
           </m:r>
+        </m:oMath>
+      </m:oMathPara>
+    </w:p>
+    <w:p>
+      <w:pPr>
+        <w:rPr>
+          <w:rFonts w:eastAsiaTheme="minorEastAsia"/>
+        </w:rPr>
+      </w:pPr>
+      <m:oMathPara>
+        <m:oMath>
           <m:r>
             <m:rPr>
               <m:sty m:val="p"/>
             </m:rPr>
             <w:rPr>
-              <w:rFonts w:eastAsiaTheme="minorEastAsia"/>
-              <w:sz w:val="24"/>
+              <w:rFonts w:ascii="Cambria Math" w:eastAsiaTheme="minorEastAsia" w:hAnsi="Cambria Math"/>
             </w:rPr>
             <w:br/>
           </m:r>
@@ -517,7 +535,6 @@
       <w:r>
         <w:rPr>
           <w:rFonts w:eastAsiaTheme="minorEastAsia"/>
-          <w:sz w:val="24"/>
         </w:rPr>
         <w:t>Hierna wordt de acceleratie van de bal uitgerekend:</w:t>
       </w:r>
@@ -533,8 +550,8 @@
           <m:r>
             <w:rPr>
               <w:rFonts w:ascii="Cambria Math" w:eastAsiaTheme="minorEastAsia" w:hAnsi="Cambria Math"/>
-              <w:sz w:val="24"/>
-            </w:rPr>
+            </w:rPr>
+            <w:lastRenderedPageBreak/>
             <m:t>t=</m:t>
           </m:r>
           <m:f>
@@ -543,7 +560,6 @@
                 <w:rPr>
                   <w:rFonts w:ascii="Cambria Math" w:eastAsiaTheme="minorEastAsia" w:hAnsi="Cambria Math"/>
                   <w:i/>
-                  <w:sz w:val="24"/>
                 </w:rPr>
               </m:ctrlPr>
             </m:fPr>
@@ -551,7 +567,6 @@
               <m:r>
                 <w:rPr>
                   <w:rFonts w:ascii="Cambria Math" w:eastAsiaTheme="minorEastAsia" w:hAnsi="Cambria Math"/>
-                  <w:sz w:val="24"/>
                 </w:rPr>
                 <m:t>Vf-Vi</m:t>
               </m:r>
@@ -560,7 +575,6 @@
               <m:r>
                 <w:rPr>
                   <w:rFonts w:ascii="Cambria Math" w:eastAsiaTheme="minorEastAsia" w:hAnsi="Cambria Math"/>
-                  <w:sz w:val="24"/>
                 </w:rPr>
                 <m:t>a</m:t>
               </m:r>
@@ -571,8 +585,7 @@
               <m:sty m:val="p"/>
             </m:rPr>
             <w:rPr>
-              <w:rFonts w:eastAsiaTheme="minorEastAsia"/>
-              <w:sz w:val="24"/>
+              <w:rFonts w:ascii="Cambria Math" w:eastAsiaTheme="minorEastAsia" w:hAnsi="Cambria Math"/>
             </w:rPr>
             <w:br/>
           </m:r>
@@ -581,7 +594,6 @@
           <m:r>
             <w:rPr>
               <w:rFonts w:ascii="Cambria Math" w:eastAsiaTheme="minorEastAsia" w:hAnsi="Cambria Math"/>
-              <w:sz w:val="24"/>
             </w:rPr>
             <m:t xml:space="preserve">0,46= </m:t>
           </m:r>
@@ -591,7 +603,6 @@
                 <w:rPr>
                   <w:rFonts w:ascii="Cambria Math" w:eastAsiaTheme="minorEastAsia" w:hAnsi="Cambria Math"/>
                   <w:i/>
-                  <w:sz w:val="24"/>
                 </w:rPr>
               </m:ctrlPr>
             </m:fPr>
@@ -599,7 +610,6 @@
               <m:r>
                 <w:rPr>
                   <w:rFonts w:ascii="Cambria Math" w:eastAsiaTheme="minorEastAsia" w:hAnsi="Cambria Math"/>
-                  <w:sz w:val="24"/>
                 </w:rPr>
                 <m:t>5- -5</m:t>
               </m:r>
@@ -608,7 +618,6 @@
               <m:r>
                 <w:rPr>
                   <w:rFonts w:ascii="Cambria Math" w:eastAsiaTheme="minorEastAsia" w:hAnsi="Cambria Math"/>
-                  <w:sz w:val="24"/>
                 </w:rPr>
                 <m:t>a</m:t>
               </m:r>
@@ -617,7 +626,6 @@
           <m:r>
             <w:rPr>
               <w:rFonts w:ascii="Cambria Math" w:eastAsiaTheme="minorEastAsia" w:hAnsi="Cambria Math"/>
-              <w:sz w:val="24"/>
             </w:rPr>
             <m:t xml:space="preserve"> </m:t>
           </m:r>
@@ -626,8 +634,7 @@
               <m:sty m:val="p"/>
             </m:rPr>
             <w:rPr>
-              <w:rFonts w:eastAsiaTheme="minorEastAsia"/>
-              <w:sz w:val="24"/>
+              <w:rFonts w:ascii="Cambria Math" w:eastAsiaTheme="minorEastAsia" w:hAnsi="Cambria Math"/>
             </w:rPr>
             <w:br/>
           </m:r>
@@ -636,7 +643,6 @@
           <m:r>
             <w:rPr>
               <w:rFonts w:ascii="Cambria Math" w:eastAsiaTheme="minorEastAsia" w:hAnsi="Cambria Math"/>
-              <w:sz w:val="24"/>
             </w:rPr>
             <m:t>0,46=</m:t>
           </m:r>
@@ -646,7 +652,6 @@
                 <w:rPr>
                   <w:rFonts w:ascii="Cambria Math" w:eastAsiaTheme="minorEastAsia" w:hAnsi="Cambria Math"/>
                   <w:i/>
-                  <w:sz w:val="24"/>
                 </w:rPr>
               </m:ctrlPr>
             </m:fPr>
@@ -654,7 +659,6 @@
               <m:r>
                 <w:rPr>
                   <w:rFonts w:ascii="Cambria Math" w:eastAsiaTheme="minorEastAsia" w:hAnsi="Cambria Math"/>
-                  <w:sz w:val="24"/>
                 </w:rPr>
                 <m:t>10</m:t>
               </m:r>
@@ -663,7 +667,6 @@
               <m:r>
                 <w:rPr>
                   <w:rFonts w:ascii="Cambria Math" w:eastAsiaTheme="minorEastAsia" w:hAnsi="Cambria Math"/>
-                  <w:sz w:val="24"/>
                 </w:rPr>
                 <m:t>a</m:t>
               </m:r>
@@ -674,8 +677,7 @@
               <m:sty m:val="p"/>
             </m:rPr>
             <w:rPr>
-              <w:rFonts w:eastAsiaTheme="minorEastAsia"/>
-              <w:sz w:val="24"/>
+              <w:rFonts w:ascii="Cambria Math" w:eastAsiaTheme="minorEastAsia" w:hAnsi="Cambria Math"/>
             </w:rPr>
             <w:br/>
           </m:r>
@@ -687,7 +689,6 @@
                 <w:rPr>
                   <w:rFonts w:ascii="Cambria Math" w:eastAsiaTheme="minorEastAsia" w:hAnsi="Cambria Math"/>
                   <w:i/>
-                  <w:sz w:val="24"/>
                 </w:rPr>
               </m:ctrlPr>
             </m:fPr>
@@ -695,7 +696,6 @@
               <m:r>
                 <w:rPr>
                   <w:rFonts w:ascii="Cambria Math" w:eastAsiaTheme="minorEastAsia" w:hAnsi="Cambria Math"/>
-                  <w:sz w:val="24"/>
                 </w:rPr>
                 <m:t>10</m:t>
               </m:r>
@@ -704,7 +704,6 @@
               <m:r>
                 <w:rPr>
                   <w:rFonts w:ascii="Cambria Math" w:eastAsiaTheme="minorEastAsia" w:hAnsi="Cambria Math"/>
-                  <w:sz w:val="24"/>
                 </w:rPr>
                 <m:t>0,46</m:t>
               </m:r>
@@ -713,7 +712,6 @@
           <m:r>
             <w:rPr>
               <w:rFonts w:ascii="Cambria Math" w:eastAsiaTheme="minorEastAsia" w:hAnsi="Cambria Math"/>
-              <w:sz w:val="24"/>
             </w:rPr>
             <m:t xml:space="preserve">=21,74 </m:t>
           </m:r>
@@ -724,7 +722,6 @@
                 <w:rPr>
                   <w:rFonts w:ascii="Cambria Math" w:eastAsiaTheme="minorEastAsia" w:hAnsi="Cambria Math"/>
                   <w:i/>
-                  <w:sz w:val="24"/>
                 </w:rPr>
               </m:ctrlPr>
             </m:fPr>
@@ -732,7 +729,6 @@
               <m:r>
                 <w:rPr>
                   <w:rFonts w:ascii="Cambria Math" w:eastAsiaTheme="minorEastAsia" w:hAnsi="Cambria Math"/>
-                  <w:sz w:val="24"/>
                 </w:rPr>
                 <m:t>m</m:t>
               </m:r>
@@ -744,7 +740,6 @@
                     <w:rPr>
                       <w:rFonts w:ascii="Cambria Math" w:eastAsiaTheme="minorEastAsia" w:hAnsi="Cambria Math"/>
                       <w:i/>
-                      <w:sz w:val="24"/>
                     </w:rPr>
                   </m:ctrlPr>
                 </m:sSupPr>
@@ -752,7 +747,6 @@
                   <m:r>
                     <w:rPr>
                       <w:rFonts w:ascii="Cambria Math" w:eastAsiaTheme="minorEastAsia" w:hAnsi="Cambria Math"/>
-                      <w:sz w:val="24"/>
                     </w:rPr>
                     <m:t>s</m:t>
                   </m:r>
@@ -761,7 +755,6 @@
                   <m:r>
                     <w:rPr>
                       <w:rFonts w:ascii="Cambria Math" w:eastAsiaTheme="minorEastAsia" w:hAnsi="Cambria Math"/>
-                      <w:sz w:val="24"/>
                     </w:rPr>
                     <m:t>2</m:t>
                   </m:r>
@@ -769,13 +762,18 @@
               </m:sSup>
             </m:den>
           </m:f>
+        </m:oMath>
+      </m:oMathPara>
+    </w:p>
+    <w:p>
+      <m:oMathPara>
+        <m:oMath>
           <m:r>
             <m:rPr>
               <m:sty m:val="p"/>
             </m:rPr>
             <w:rPr>
-              <w:rFonts w:eastAsiaTheme="minorEastAsia"/>
-              <w:sz w:val="24"/>
+              <w:rFonts w:ascii="Cambria Math" w:eastAsiaTheme="minorEastAsia" w:hAnsi="Cambria Math"/>
             </w:rPr>
             <w:br/>
           </m:r>
@@ -784,7 +782,6 @@
       <w:r>
         <w:rPr>
           <w:rFonts w:eastAsiaTheme="minorEastAsia"/>
-          <w:sz w:val="24"/>
         </w:rPr>
         <w:t>De massa van de bal is 0,28. 9,8 is de versnelling van zwaartekracht:</w:t>
       </w:r>
@@ -800,7 +797,6 @@
           <m:r>
             <w:rPr>
               <w:rFonts w:ascii="Cambria Math" w:eastAsiaTheme="minorEastAsia" w:hAnsi="Cambria Math"/>
-              <w:sz w:val="24"/>
             </w:rPr>
             <m:t>m=</m:t>
           </m:r>
@@ -810,7 +806,6 @@
                 <w:rPr>
                   <w:rFonts w:ascii="Cambria Math" w:eastAsiaTheme="minorEastAsia" w:hAnsi="Cambria Math"/>
                   <w:i/>
-                  <w:sz w:val="24"/>
                 </w:rPr>
               </m:ctrlPr>
             </m:fPr>
@@ -818,7 +813,6 @@
               <m:r>
                 <w:rPr>
                   <w:rFonts w:ascii="Cambria Math" w:eastAsiaTheme="minorEastAsia" w:hAnsi="Cambria Math"/>
-                  <w:sz w:val="24"/>
                 </w:rPr>
                 <m:t>2,7</m:t>
               </m:r>
@@ -827,7 +821,6 @@
               <m:r>
                 <w:rPr>
                   <w:rFonts w:ascii="Cambria Math" w:eastAsiaTheme="minorEastAsia" w:hAnsi="Cambria Math"/>
-                  <w:sz w:val="24"/>
                 </w:rPr>
                 <m:t>9,8</m:t>
               </m:r>
@@ -836,7 +829,6 @@
           <m:r>
             <w:rPr>
               <w:rFonts w:ascii="Cambria Math" w:eastAsiaTheme="minorEastAsia" w:hAnsi="Cambria Math"/>
-              <w:sz w:val="24"/>
             </w:rPr>
             <m:t xml:space="preserve"> </m:t>
           </m:r>
@@ -845,8 +837,7 @@
               <m:sty m:val="p"/>
             </m:rPr>
             <w:rPr>
-              <w:rFonts w:eastAsiaTheme="minorEastAsia"/>
-              <w:sz w:val="24"/>
+              <w:rFonts w:ascii="Cambria Math" w:eastAsiaTheme="minorEastAsia" w:hAnsi="Cambria Math"/>
             </w:rPr>
             <w:br/>
           </m:r>
@@ -855,29 +846,18 @@
       <w:r>
         <w:rPr>
           <w:rFonts w:eastAsiaTheme="minorEastAsia"/>
-          <w:sz w:val="24"/>
         </w:rPr>
         <w:t>Met deze gegevens kan de kracht worden uitgerekend</w:t>
       </w:r>
       <w:r>
         <w:rPr>
           <w:rFonts w:eastAsiaTheme="minorEastAsia"/>
-          <w:sz w:val="24"/>
         </w:rPr>
-        <w:t xml:space="preserve"> die nodig is om het balletje te kunnen </w:t>
+        <w:t xml:space="preserve"> die nodig is om het balletje te kunnen slaan</w:t>
       </w:r>
       <w:r>
         <w:rPr>
           <w:rFonts w:eastAsiaTheme="minorEastAsia"/>
-          <w:sz w:val="24"/>
-        </w:rPr>
-        <w:lastRenderedPageBreak/>
-        <w:t>slaan</w:t>
-      </w:r>
-      <w:r>
-        <w:rPr>
-          <w:rFonts w:eastAsiaTheme="minorEastAsia"/>
-          <w:sz w:val="24"/>
         </w:rPr>
         <w:t>:</w:t>
       </w:r>
@@ -893,7 +873,6 @@
           <m:r>
             <w:rPr>
               <w:rFonts w:ascii="Cambria Math" w:eastAsiaTheme="minorEastAsia" w:hAnsi="Cambria Math"/>
-              <w:sz w:val="24"/>
             </w:rPr>
             <m:t xml:space="preserve">a= </m:t>
           </m:r>
@@ -904,7 +883,6 @@
                 <w:rPr>
                   <w:rFonts w:ascii="Cambria Math" w:eastAsiaTheme="minorEastAsia" w:hAnsi="Cambria Math"/>
                   <w:i/>
-                  <w:sz w:val="24"/>
                 </w:rPr>
               </m:ctrlPr>
             </m:fPr>
@@ -912,7 +890,6 @@
               <m:r>
                 <w:rPr>
                   <w:rFonts w:ascii="Cambria Math" w:eastAsiaTheme="minorEastAsia" w:hAnsi="Cambria Math"/>
-                  <w:sz w:val="24"/>
                 </w:rPr>
                 <m:t>F</m:t>
               </m:r>
@@ -921,7 +898,6 @@
               <m:r>
                 <w:rPr>
                   <w:rFonts w:ascii="Cambria Math" w:eastAsiaTheme="minorEastAsia" w:hAnsi="Cambria Math"/>
-                  <w:sz w:val="24"/>
                 </w:rPr>
                 <m:t>m</m:t>
               </m:r>
@@ -932,8 +908,7 @@
               <m:sty m:val="p"/>
             </m:rPr>
             <w:rPr>
-              <w:rFonts w:eastAsiaTheme="minorEastAsia"/>
-              <w:sz w:val="24"/>
+              <w:rFonts w:ascii="Cambria Math" w:eastAsiaTheme="minorEastAsia" w:hAnsi="Cambria Math"/>
             </w:rPr>
             <w:br/>
           </m:r>
@@ -942,7 +917,6 @@
           <m:r>
             <w:rPr>
               <w:rFonts w:ascii="Cambria Math" w:eastAsiaTheme="minorEastAsia" w:hAnsi="Cambria Math"/>
-              <w:sz w:val="24"/>
             </w:rPr>
             <m:t xml:space="preserve">21,74= </m:t>
           </m:r>
@@ -953,7 +927,6 @@
                 <w:rPr>
                   <w:rFonts w:ascii="Cambria Math" w:eastAsiaTheme="minorEastAsia" w:hAnsi="Cambria Math"/>
                   <w:i/>
-                  <w:sz w:val="24"/>
                 </w:rPr>
               </m:ctrlPr>
             </m:fPr>
@@ -961,7 +934,6 @@
               <m:r>
                 <w:rPr>
                   <w:rFonts w:ascii="Cambria Math" w:eastAsiaTheme="minorEastAsia" w:hAnsi="Cambria Math"/>
-                  <w:sz w:val="24"/>
                 </w:rPr>
                 <m:t>F</m:t>
               </m:r>
@@ -970,7 +942,6 @@
               <m:r>
                 <w:rPr>
                   <w:rFonts w:ascii="Cambria Math" w:eastAsiaTheme="minorEastAsia" w:hAnsi="Cambria Math"/>
-                  <w:sz w:val="24"/>
                 </w:rPr>
                 <m:t>0,28</m:t>
               </m:r>
@@ -981,8 +952,7 @@
               <m:sty m:val="p"/>
             </m:rPr>
             <w:rPr>
-              <w:rFonts w:eastAsiaTheme="minorEastAsia"/>
-              <w:sz w:val="24"/>
+              <w:rFonts w:ascii="Cambria Math" w:eastAsiaTheme="minorEastAsia" w:hAnsi="Cambria Math"/>
             </w:rPr>
             <w:br/>
           </m:r>
@@ -991,7 +961,6 @@
           <m:r>
             <w:rPr>
               <w:rFonts w:ascii="Cambria Math" w:eastAsiaTheme="minorEastAsia" w:hAnsi="Cambria Math"/>
-              <w:sz w:val="24"/>
             </w:rPr>
             <m:t>F=21,74*0,28=6,0872 N</m:t>
           </m:r>
@@ -1000,8 +969,7 @@
               <m:sty m:val="p"/>
             </m:rPr>
             <w:rPr>
-              <w:rFonts w:eastAsiaTheme="minorEastAsia"/>
-              <w:sz w:val="24"/>
+              <w:rFonts w:ascii="Cambria Math" w:eastAsiaTheme="minorEastAsia" w:hAnsi="Cambria Math"/>
             </w:rPr>
             <w:br/>
           </m:r>
@@ -1012,7 +980,7 @@
               <m:sty m:val="p"/>
             </m:rPr>
             <w:rPr>
-              <w:rFonts w:eastAsiaTheme="minorEastAsia"/>
+              <w:rFonts w:ascii="Cambria Math" w:eastAsiaTheme="minorEastAsia" w:hAnsi="Cambria Math"/>
               <w:sz w:val="24"/>
             </w:rPr>
             <w:br/>
@@ -1020,7 +988,15 @@
         </m:oMath>
       </m:oMathPara>
       <w:r>
-        <w:t>De bal zal met een kracht van 6 Newton moeten worden geslagen.</w:t>
+        <w:t xml:space="preserve">De bal zal </w:t>
+      </w:r>
+      <w:r>
+        <w:t xml:space="preserve">in dit scenario </w:t>
+      </w:r>
+      <w:bookmarkStart w:id="0" w:name="_GoBack"/>
+      <w:bookmarkEnd w:id="0"/>
+      <w:r>
+        <w:t>met een kracht van 6 Newton moeten worden geslagen.</w:t>
       </w:r>
     </w:p>
     <w:p/>
@@ -1939,7 +1915,7 @@
 </file>
 
 <file path=customXml/itemProps1.xml><?xml version="1.0" encoding="utf-8"?>
-<ds:datastoreItem xmlns:ds="http://schemas.openxmlformats.org/officeDocument/2006/customXml" ds:itemID="{63B10AD1-DDE7-451D-8E83-15272265E57C}">
+<ds:datastoreItem xmlns:ds="http://schemas.openxmlformats.org/officeDocument/2006/customXml" ds:itemID="{6BFBFB36-B411-45FC-B491-49575A0AFF9B}">
   <ds:schemaRefs>
     <ds:schemaRef ds:uri="http://schemas.openxmlformats.org/officeDocument/2006/bibliography"/>
   </ds:schemaRefs>

</xml_diff>